<commit_message>
Mise à jour du rapport de projet et remplacement de l'image de la liste des membres.
</commit_message>
<xml_diff>
--- a/documentation/Feedback.docx
+++ b/documentation/Feedback.docx
@@ -15,11 +15,19 @@
         <w:rPr>
           <w:lang w:val="en-US"/>
         </w:rPr>
-        <w:t xml:space="preserve">Project Report </w:t>
+        <w:t xml:space="preserve">Project </w:t>
+      </w:r>
+      <w:proofErr w:type="gramStart"/>
+      <w:r>
+        <w:rPr>
+          <w:lang w:val="en-US"/>
+        </w:rPr>
+        <w:t xml:space="preserve">Report </w:t>
       </w:r>
       <w:r>
         <w:t>:</w:t>
       </w:r>
+      <w:proofErr w:type="gramEnd"/>
       <w:r>
         <w:rPr>
           <w:spacing w:val="-1"/>
@@ -27,6 +35,15 @@
         <w:t xml:space="preserve"> </w:t>
       </w:r>
       <w:r>
+        <w:rPr>
+          <w:spacing w:val="-2"/>
+        </w:rPr>
+        <w:t>Library</w:t>
+      </w:r>
+      <w:r>
+        <w:t xml:space="preserve"> </w:t>
+      </w:r>
+      <w:r>
         <w:t>System</w:t>
       </w:r>
       <w:r>
@@ -36,37 +53,7 @@
         <w:t xml:space="preserve"> </w:t>
       </w:r>
       <w:r>
-        <w:t>of</w:t>
-      </w:r>
-      <w:r>
-        <w:rPr>
-          <w:spacing w:val="-4"/>
-        </w:rPr>
-        <w:t xml:space="preserve"> </w:t>
-      </w:r>
-      <w:r>
         <w:t>Management</w:t>
-      </w:r>
-      <w:r>
-        <w:rPr>
-          <w:spacing w:val="-3"/>
-        </w:rPr>
-        <w:t xml:space="preserve"> </w:t>
-      </w:r>
-      <w:r>
-        <w:t>of a</w:t>
-      </w:r>
-      <w:r>
-        <w:rPr>
-          <w:spacing w:val="-1"/>
-        </w:rPr>
-        <w:t xml:space="preserve"> </w:t>
-      </w:r>
-      <w:r>
-        <w:rPr>
-          <w:spacing w:val="-2"/>
-        </w:rPr>
-        <w:t>Library</w:t>
       </w:r>
     </w:p>
     <w:p>
@@ -74,9 +61,6 @@
         <w:pStyle w:val="Titre"/>
         <w:spacing w:line="360" w:lineRule="auto"/>
         <w:ind w:left="0"/>
-        <w:rPr>
-          <w:spacing w:val="-2"/>
-        </w:rPr>
       </w:pPr>
     </w:p>
     <w:p>
@@ -107,7 +91,23 @@
           <w:sz w:val="32"/>
           <w:szCs w:val="32"/>
         </w:rPr>
-        <w:t>Member List</w:t>
+        <w:t xml:space="preserve">Group </w:t>
+      </w:r>
+      <w:r>
+        <w:rPr>
+          <w:spacing w:val="-2"/>
+          <w:sz w:val="32"/>
+          <w:szCs w:val="32"/>
+        </w:rPr>
+        <w:t>Member</w:t>
+      </w:r>
+      <w:r>
+        <w:rPr>
+          <w:spacing w:val="-2"/>
+          <w:sz w:val="32"/>
+          <w:szCs w:val="32"/>
+        </w:rPr>
+        <w:t>s</w:t>
       </w:r>
     </w:p>
     <w:tbl>
@@ -238,7 +238,23 @@
                 <w:sz w:val="24"/>
                 <w:szCs w:val="24"/>
               </w:rPr>
-              <w:t xml:space="preserve">Project manager, developer, </w:t>
+              <w:t xml:space="preserve">Project manager, </w:t>
+            </w:r>
+            <w:proofErr w:type="spellStart"/>
+            <w:r>
+              <w:rPr>
+                <w:sz w:val="24"/>
+                <w:szCs w:val="24"/>
+              </w:rPr>
+              <w:t>developer</w:t>
+            </w:r>
+            <w:proofErr w:type="spellEnd"/>
+            <w:r>
+              <w:rPr>
+                <w:sz w:val="24"/>
+                <w:szCs w:val="24"/>
+              </w:rPr>
+              <w:t xml:space="preserve">, </w:t>
             </w:r>
             <w:proofErr w:type="spellStart"/>
             <w:r>
@@ -331,13 +347,40 @@
                 <w:szCs w:val="24"/>
               </w:rPr>
             </w:pPr>
+            <w:proofErr w:type="spellStart"/>
+            <w:proofErr w:type="gramStart"/>
             <w:r>
               <w:rPr>
                 <w:sz w:val="24"/>
                 <w:szCs w:val="24"/>
               </w:rPr>
-              <w:t>Developer , QA, Analyst</w:t>
+              <w:t>Developer</w:t>
             </w:r>
+            <w:proofErr w:type="spellEnd"/>
+            <w:r>
+              <w:rPr>
+                <w:sz w:val="24"/>
+                <w:szCs w:val="24"/>
+              </w:rPr>
+              <w:t xml:space="preserve"> ,</w:t>
+            </w:r>
+            <w:proofErr w:type="gramEnd"/>
+            <w:r>
+              <w:rPr>
+                <w:sz w:val="24"/>
+                <w:szCs w:val="24"/>
+              </w:rPr>
+              <w:t xml:space="preserve"> QA, </w:t>
+            </w:r>
+            <w:proofErr w:type="spellStart"/>
+            <w:r>
+              <w:rPr>
+                <w:sz w:val="24"/>
+                <w:szCs w:val="24"/>
+              </w:rPr>
+              <w:t>Analyst</w:t>
+            </w:r>
+            <w:proofErr w:type="spellEnd"/>
           </w:p>
         </w:tc>
       </w:tr>
@@ -406,21 +449,40 @@
                 <w:szCs w:val="24"/>
               </w:rPr>
             </w:pPr>
+            <w:proofErr w:type="gramStart"/>
             <w:r>
               <w:rPr>
                 <w:sz w:val="24"/>
                 <w:szCs w:val="24"/>
               </w:rPr>
-              <w:t xml:space="preserve">Designer , </w:t>
+              <w:t>Designer ,</w:t>
             </w:r>
+            <w:proofErr w:type="gramEnd"/>
             <w:r>
               <w:rPr>
                 <w:sz w:val="24"/>
                 <w:szCs w:val="24"/>
               </w:rPr>
-              <w:t xml:space="preserve">Developer, </w:t>
+              <w:t xml:space="preserve"> </w:t>
             </w:r>
             <w:proofErr w:type="spellStart"/>
+            <w:r>
+              <w:rPr>
+                <w:sz w:val="24"/>
+                <w:szCs w:val="24"/>
+              </w:rPr>
+              <w:t>Developer</w:t>
+            </w:r>
+            <w:proofErr w:type="spellEnd"/>
+            <w:r>
+              <w:rPr>
+                <w:sz w:val="24"/>
+                <w:szCs w:val="24"/>
+              </w:rPr>
+              <w:t xml:space="preserve">, </w:t>
+            </w:r>
+            <w:proofErr w:type="spellStart"/>
+            <w:proofErr w:type="gramStart"/>
             <w:r>
               <w:rPr>
                 <w:sz w:val="24"/>
@@ -429,6 +491,7 @@
               <w:t>QA,Analyst</w:t>
             </w:r>
             <w:proofErr w:type="spellEnd"/>
+            <w:proofErr w:type="gramEnd"/>
           </w:p>
         </w:tc>
       </w:tr>
@@ -498,6 +561,7 @@
                 <w:szCs w:val="24"/>
               </w:rPr>
             </w:pPr>
+            <w:proofErr w:type="spellStart"/>
             <w:r>
               <w:rPr>
                 <w:sz w:val="24"/>
@@ -505,6 +569,7 @@
               </w:rPr>
               <w:t>Analyst</w:t>
             </w:r>
+            <w:proofErr w:type="spellEnd"/>
           </w:p>
         </w:tc>
       </w:tr>
@@ -574,6 +639,7 @@
                 <w:szCs w:val="24"/>
               </w:rPr>
             </w:pPr>
+            <w:proofErr w:type="spellStart"/>
             <w:r>
               <w:rPr>
                 <w:sz w:val="24"/>
@@ -581,6 +647,7 @@
               </w:rPr>
               <w:t>Analyst</w:t>
             </w:r>
+            <w:proofErr w:type="spellEnd"/>
           </w:p>
         </w:tc>
       </w:tr>
@@ -713,6 +780,13 @@
                 <w:szCs w:val="24"/>
               </w:rPr>
             </w:pPr>
+            <w:r>
+              <w:rPr>
+                <w:sz w:val="24"/>
+                <w:szCs w:val="24"/>
+              </w:rPr>
+              <w:t>24G01094</w:t>
+            </w:r>
           </w:p>
         </w:tc>
         <w:tc>
@@ -927,6 +1001,13 @@
                 <w:szCs w:val="24"/>
               </w:rPr>
             </w:pPr>
+            <w:r>
+              <w:rPr>
+                <w:sz w:val="24"/>
+                <w:szCs w:val="24"/>
+              </w:rPr>
+              <w:t>22G00301</w:t>
+            </w:r>
           </w:p>
         </w:tc>
         <w:tc>
@@ -1100,6 +1181,7 @@
           <w:sz w:val="24"/>
         </w:rPr>
       </w:pPr>
+      <w:proofErr w:type="gramStart"/>
       <w:r>
         <w:rPr>
           <w:b/>
@@ -1120,7 +1202,15 @@
           <w:b/>
           <w:sz w:val="24"/>
         </w:rPr>
-        <w:t xml:space="preserve">: </w:t>
+        <w:t>:</w:t>
+      </w:r>
+      <w:proofErr w:type="gramEnd"/>
+      <w:r>
+        <w:rPr>
+          <w:b/>
+          <w:sz w:val="24"/>
+        </w:rPr>
+        <w:t xml:space="preserve"> </w:t>
       </w:r>
       <w:r>
         <w:rPr>
@@ -1164,6 +1254,7 @@
           <w:sz w:val="24"/>
         </w:rPr>
       </w:pPr>
+      <w:proofErr w:type="gramStart"/>
       <w:r>
         <w:rPr>
           <w:b/>
@@ -1186,6 +1277,7 @@
         </w:rPr>
         <w:t>:</w:t>
       </w:r>
+      <w:proofErr w:type="gramEnd"/>
       <w:r>
         <w:rPr>
           <w:b/>
@@ -1207,6 +1299,7 @@
         </w:rPr>
         <w:t xml:space="preserve"> object- </w:t>
       </w:r>
+      <w:proofErr w:type="gramStart"/>
       <w:r>
         <w:rPr>
           <w:sz w:val="24"/>
@@ -1220,6 +1313,7 @@
         </w:rPr>
         <w:t>.</w:t>
       </w:r>
+      <w:proofErr w:type="gramEnd"/>
     </w:p>
     <w:p>
       <w:pPr>
@@ -1236,6 +1330,7 @@
           <w:sz w:val="24"/>
         </w:rPr>
       </w:pPr>
+      <w:proofErr w:type="gramStart"/>
       <w:r>
         <w:rPr>
           <w:b/>
@@ -1258,6 +1353,7 @@
         </w:rPr>
         <w:t>:</w:t>
       </w:r>
+      <w:proofErr w:type="gramEnd"/>
       <w:r>
         <w:rPr>
           <w:b/>
@@ -1286,6 +1382,7 @@
         <w:t xml:space="preserve">IDE like </w:t>
       </w:r>
       <w:proofErr w:type="spellStart"/>
+      <w:proofErr w:type="gramStart"/>
       <w:r>
         <w:rPr>
           <w:sz w:val="24"/>
@@ -1299,6 +1396,7 @@
         </w:rPr>
         <w:t xml:space="preserve"> ,</w:t>
       </w:r>
+      <w:proofErr w:type="gramEnd"/>
       <w:r>
         <w:rPr>
           <w:spacing w:val="-1"/>
@@ -1319,12 +1417,14 @@
         </w:rPr>
         <w:t xml:space="preserve"> </w:t>
       </w:r>
+      <w:proofErr w:type="gramStart"/>
       <w:r>
         <w:rPr>
           <w:sz w:val="24"/>
         </w:rPr>
         <w:t>Or</w:t>
       </w:r>
+      <w:proofErr w:type="gramEnd"/>
       <w:r>
         <w:rPr>
           <w:spacing w:val="1"/>
@@ -1420,7 +1520,16 @@
           <w:spacing w:val="-2"/>
           <w:sz w:val="24"/>
         </w:rPr>
-        <w:t>(Optional)</w:t>
+        <w:t>(Optional</w:t>
+      </w:r>
+      <w:proofErr w:type="gramStart"/>
+      <w:r>
+        <w:rPr>
+          <w:b/>
+          <w:spacing w:val="-2"/>
+          <w:sz w:val="24"/>
+        </w:rPr>
+        <w:t>)</w:t>
       </w:r>
       <w:r>
         <w:rPr>
@@ -1438,6 +1547,7 @@
         </w:rPr>
         <w:t>:</w:t>
       </w:r>
+      <w:proofErr w:type="gramEnd"/>
       <w:r>
         <w:rPr>
           <w:b/>
@@ -1474,6 +1584,7 @@
         </w:rPr>
         <w:t xml:space="preserve"> </w:t>
       </w:r>
+      <w:proofErr w:type="gramStart"/>
       <w:r>
         <w:rPr>
           <w:spacing w:val="-2"/>
@@ -1481,6 +1592,7 @@
         </w:rPr>
         <w:t>For</w:t>
       </w:r>
+      <w:proofErr w:type="gramEnd"/>
       <w:r>
         <w:rPr>
           <w:spacing w:val="-7"/>
@@ -1544,6 +1656,7 @@
         </w:rPr>
         <w:t xml:space="preserve"> </w:t>
       </w:r>
+      <w:proofErr w:type="gramStart"/>
       <w:r>
         <w:rPr>
           <w:spacing w:val="-2"/>
@@ -1551,6 +1664,7 @@
         </w:rPr>
         <w:t>And</w:t>
       </w:r>
+      <w:proofErr w:type="gramEnd"/>
       <w:r>
         <w:rPr>
           <w:spacing w:val="-4"/>
@@ -1667,6 +1781,7 @@
         <w:t xml:space="preserve">java, </w:t>
       </w:r>
       <w:proofErr w:type="spellStart"/>
+      <w:proofErr w:type="gramStart"/>
       <w:r>
         <w:rPr>
           <w:sz w:val="24"/>
@@ -1678,7 +1793,14 @@
         <w:rPr>
           <w:sz w:val="24"/>
         </w:rPr>
-        <w:t xml:space="preserve"> , SQLite, JDBC</w:t>
+        <w:t xml:space="preserve"> ,</w:t>
+      </w:r>
+      <w:proofErr w:type="gramEnd"/>
+      <w:r>
+        <w:rPr>
+          <w:sz w:val="24"/>
+        </w:rPr>
+        <w:t xml:space="preserve"> SQLite, JDBC</w:t>
       </w:r>
     </w:p>
     <w:p>
@@ -1708,8 +1830,30 @@
         <w:rPr>
           <w:sz w:val="24"/>
         </w:rPr>
-        <w:t>MVC ( Model- view- controller )</w:t>
-      </w:r>
+        <w:t xml:space="preserve">MVC </w:t>
+      </w:r>
+      <w:proofErr w:type="gramStart"/>
+      <w:r>
+        <w:rPr>
+          <w:sz w:val="24"/>
+        </w:rPr>
+        <w:t>( Model</w:t>
+      </w:r>
+      <w:proofErr w:type="gramEnd"/>
+      <w:r>
+        <w:rPr>
+          <w:sz w:val="24"/>
+        </w:rPr>
+        <w:t xml:space="preserve">- view- </w:t>
+      </w:r>
+      <w:proofErr w:type="gramStart"/>
+      <w:r>
+        <w:rPr>
+          <w:sz w:val="24"/>
+        </w:rPr>
+        <w:t>controller )</w:t>
+      </w:r>
+      <w:proofErr w:type="gramEnd"/>
     </w:p>
     <w:p>
       <w:pPr>
@@ -1807,6 +1951,7 @@
         </w:rPr>
         <w:t xml:space="preserve"> </w:t>
       </w:r>
+      <w:proofErr w:type="gramStart"/>
       <w:r>
         <w:rPr>
           <w:b/>
@@ -1829,6 +1974,7 @@
         </w:rPr>
         <w:t>:</w:t>
       </w:r>
+      <w:proofErr w:type="gramEnd"/>
       <w:r>
         <w:rPr>
           <w:b/>
@@ -2062,7 +2208,15 @@
           <w:b/>
           <w:sz w:val="24"/>
         </w:rPr>
-        <w:t>the inventory</w:t>
+        <w:t xml:space="preserve">the </w:t>
+      </w:r>
+      <w:proofErr w:type="gramStart"/>
+      <w:r>
+        <w:rPr>
+          <w:b/>
+          <w:sz w:val="24"/>
+        </w:rPr>
+        <w:t>inventory</w:t>
       </w:r>
       <w:r>
         <w:rPr>
@@ -2079,6 +2233,7 @@
         </w:rPr>
         <w:t>:</w:t>
       </w:r>
+      <w:proofErr w:type="gramEnd"/>
       <w:r>
         <w:rPr>
           <w:b/>
@@ -2100,12 +2255,16 @@
         </w:rPr>
         <w:t xml:space="preserve"> </w:t>
       </w:r>
+      <w:proofErr w:type="spellStart"/>
+      <w:proofErr w:type="gramStart"/>
       <w:r>
         <w:rPr>
           <w:sz w:val="24"/>
         </w:rPr>
         <w:t>there</w:t>
       </w:r>
+      <w:proofErr w:type="spellEnd"/>
+      <w:proofErr w:type="gramEnd"/>
       <w:r>
         <w:rPr>
           <w:spacing w:val="-9"/>
@@ -2240,6 +2399,7 @@
         </w:rPr>
         <w:t xml:space="preserve"> </w:t>
       </w:r>
+      <w:proofErr w:type="gramStart"/>
       <w:r>
         <w:rPr>
           <w:b/>
@@ -2262,6 +2422,7 @@
         </w:rPr>
         <w:t>:</w:t>
       </w:r>
+      <w:proofErr w:type="gramEnd"/>
       <w:r>
         <w:rPr>
           <w:b/>
@@ -2355,11 +2516,19 @@
         </w:rPr>
         <w:t xml:space="preserve">borrowing </w:t>
       </w:r>
-      <w:r>
-        <w:rPr>
-          <w:sz w:val="24"/>
-        </w:rPr>
-        <w:t>date ).</w:t>
+      <w:proofErr w:type="gramStart"/>
+      <w:r>
+        <w:rPr>
+          <w:sz w:val="24"/>
+        </w:rPr>
+        <w:t>date )</w:t>
+      </w:r>
+      <w:proofErr w:type="gramEnd"/>
+      <w:r>
+        <w:rPr>
+          <w:sz w:val="24"/>
+        </w:rPr>
+        <w:t>.</w:t>
       </w:r>
     </w:p>
     <w:p>
@@ -2408,6 +2577,7 @@
         </w:rPr>
         <w:t xml:space="preserve"> </w:t>
       </w:r>
+      <w:proofErr w:type="gramStart"/>
       <w:r>
         <w:rPr>
           <w:b/>
@@ -2430,6 +2600,7 @@
         </w:rPr>
         <w:t>:</w:t>
       </w:r>
+      <w:proofErr w:type="gramEnd"/>
       <w:r>
         <w:rPr>
           <w:b/>
@@ -2546,6 +2717,7 @@
           <w:sz w:val="24"/>
         </w:rPr>
       </w:pPr>
+      <w:proofErr w:type="gramStart"/>
       <w:r>
         <w:rPr>
           <w:b/>
@@ -2569,6 +2741,7 @@
         </w:rPr>
         <w:t>:</w:t>
       </w:r>
+      <w:proofErr w:type="gramEnd"/>
       <w:r>
         <w:rPr>
           <w:b/>
@@ -2629,12 +2802,14 @@
         </w:rPr>
         <w:t xml:space="preserve"> </w:t>
       </w:r>
+      <w:proofErr w:type="gramStart"/>
       <w:r>
         <w:rPr>
           <w:sz w:val="24"/>
         </w:rPr>
         <w:t>For</w:t>
       </w:r>
+      <w:proofErr w:type="gramEnd"/>
       <w:r>
         <w:rPr>
           <w:spacing w:val="80"/>
@@ -2907,12 +3082,14 @@
         </w:rPr>
         <w:t xml:space="preserve"> </w:t>
       </w:r>
+      <w:proofErr w:type="gramStart"/>
       <w:r>
         <w:rPr>
           <w:sz w:val="24"/>
         </w:rPr>
         <w:t>entries</w:t>
       </w:r>
+      <w:proofErr w:type="gramEnd"/>
       <w:r>
         <w:rPr>
           <w:spacing w:val="-2"/>
@@ -3193,12 +3370,14 @@
         </w:rPr>
         <w:t xml:space="preserve"> </w:t>
       </w:r>
+      <w:proofErr w:type="gramStart"/>
       <w:r>
         <w:rPr>
           <w:sz w:val="24"/>
         </w:rPr>
         <w:t>And</w:t>
       </w:r>
+      <w:proofErr w:type="gramEnd"/>
       <w:r>
         <w:rPr>
           <w:spacing w:val="-4"/>
@@ -3434,8 +3613,18 @@
           <w:szCs w:val="24"/>
           <w:lang w:val="en-US"/>
         </w:rPr>
-        <w:t>Models/: entity profession (Books, User, Loan, Category, etc. )</w:t>
-      </w:r>
+        <w:t xml:space="preserve">Models/: entity profession (Books, User, Loan, Category, </w:t>
+      </w:r>
+      <w:proofErr w:type="gramStart"/>
+      <w:r>
+        <w:rPr>
+          <w:sz w:val="24"/>
+          <w:szCs w:val="24"/>
+          <w:lang w:val="en-US"/>
+        </w:rPr>
+        <w:t>etc. )</w:t>
+      </w:r>
+      <w:proofErr w:type="gramEnd"/>
     </w:p>
     <w:p>
       <w:pPr>
@@ -3510,7 +3699,23 @@
           <w:sz w:val="24"/>
           <w:szCs w:val="24"/>
         </w:rPr>
-        <w:t>Utils / : Utility Classes (</w:t>
+        <w:t xml:space="preserve">Utils </w:t>
+      </w:r>
+      <w:proofErr w:type="gramStart"/>
+      <w:r>
+        <w:rPr>
+          <w:sz w:val="24"/>
+          <w:szCs w:val="24"/>
+        </w:rPr>
+        <w:t>/ :</w:t>
+      </w:r>
+      <w:proofErr w:type="gramEnd"/>
+      <w:r>
+        <w:rPr>
+          <w:sz w:val="24"/>
+          <w:szCs w:val="24"/>
+        </w:rPr>
+        <w:t xml:space="preserve"> Utility Classes (</w:t>
       </w:r>
       <w:proofErr w:type="spellStart"/>
       <w:r>
@@ -3604,17 +3809,26 @@
       </w:pPr>
       <w:r>
         <w:rPr>
-          <w:lang w:val="fr-CM"/>
-        </w:rPr>
-        <w:t xml:space="preserve"> </w:t>
-      </w:r>
-      <w:r>
-        <w:rPr>
-          <w:sz w:val="24"/>
-          <w:szCs w:val="24"/>
-        </w:rPr>
-        <w:t>The database was initially modeled​ from the classes in the class diagram but was later updated to meet development needs .</w:t>
-      </w:r>
+          <w:lang w:val="en-US"/>
+        </w:rPr>
+        <w:t xml:space="preserve"> </w:t>
+      </w:r>
+      <w:r>
+        <w:rPr>
+          <w:sz w:val="24"/>
+          <w:szCs w:val="24"/>
+        </w:rPr>
+        <w:t xml:space="preserve">The database was initially modeled​ from the classes in the class diagram but was later updated to meet development </w:t>
+      </w:r>
+      <w:proofErr w:type="gramStart"/>
+      <w:r>
+        <w:rPr>
+          <w:sz w:val="24"/>
+          <w:szCs w:val="24"/>
+        </w:rPr>
+        <w:t>needs .</w:t>
+      </w:r>
+      <w:proofErr w:type="gramEnd"/>
     </w:p>
     <w:p>
       <w:pPr>
@@ -3672,7 +3886,15 @@
           <w:sz w:val="24"/>
           <w:szCs w:val="24"/>
         </w:rPr>
-        <w:t>book_id</w:t>
+        <w:t>book_</w:t>
+      </w:r>
+      <w:proofErr w:type="gramStart"/>
+      <w:r>
+        <w:rPr>
+          <w:sz w:val="24"/>
+          <w:szCs w:val="24"/>
+        </w:rPr>
+        <w:t>id</w:t>
       </w:r>
       <w:proofErr w:type="spellEnd"/>
       <w:r>
@@ -3680,7 +3902,15 @@
           <w:sz w:val="24"/>
           <w:szCs w:val="24"/>
         </w:rPr>
-        <w:t xml:space="preserve"> : unique identifier (primary key, auto-incrementing)</w:t>
+        <w:t xml:space="preserve"> :</w:t>
+      </w:r>
+      <w:proofErr w:type="gramEnd"/>
+      <w:r>
+        <w:rPr>
+          <w:sz w:val="24"/>
+          <w:szCs w:val="24"/>
+        </w:rPr>
+        <w:t xml:space="preserve"> unique identifier (primary key, auto-incrementing)</w:t>
       </w:r>
     </w:p>
     <w:p>
@@ -3695,12 +3925,21 @@
           <w:szCs w:val="24"/>
         </w:rPr>
       </w:pPr>
-      <w:r>
-        <w:rPr>
-          <w:sz w:val="24"/>
-          <w:szCs w:val="24"/>
-        </w:rPr>
-        <w:t>title : title of the book (required)</w:t>
+      <w:proofErr w:type="gramStart"/>
+      <w:r>
+        <w:rPr>
+          <w:sz w:val="24"/>
+          <w:szCs w:val="24"/>
+        </w:rPr>
+        <w:t>title :</w:t>
+      </w:r>
+      <w:proofErr w:type="gramEnd"/>
+      <w:r>
+        <w:rPr>
+          <w:sz w:val="24"/>
+          <w:szCs w:val="24"/>
+        </w:rPr>
+        <w:t xml:space="preserve"> title of the book (required)</w:t>
       </w:r>
     </w:p>
     <w:p>
@@ -3715,12 +3954,21 @@
           <w:szCs w:val="24"/>
         </w:rPr>
       </w:pPr>
-      <w:r>
-        <w:rPr>
-          <w:sz w:val="24"/>
-          <w:szCs w:val="24"/>
-        </w:rPr>
-        <w:t>author : author (required)</w:t>
+      <w:proofErr w:type="gramStart"/>
+      <w:r>
+        <w:rPr>
+          <w:sz w:val="24"/>
+          <w:szCs w:val="24"/>
+        </w:rPr>
+        <w:t>author :</w:t>
+      </w:r>
+      <w:proofErr w:type="gramEnd"/>
+      <w:r>
+        <w:rPr>
+          <w:sz w:val="24"/>
+          <w:szCs w:val="24"/>
+        </w:rPr>
+        <w:t xml:space="preserve"> author (required)</w:t>
       </w:r>
     </w:p>
     <w:p>
@@ -3736,6 +3984,7 @@
         </w:rPr>
       </w:pPr>
       <w:proofErr w:type="spellStart"/>
+      <w:proofErr w:type="gramStart"/>
       <w:r>
         <w:rPr>
           <w:sz w:val="24"/>
@@ -3749,7 +3998,15 @@
           <w:sz w:val="24"/>
           <w:szCs w:val="24"/>
         </w:rPr>
-        <w:t xml:space="preserve"> : </w:t>
+        <w:t xml:space="preserve"> :</w:t>
+      </w:r>
+      <w:proofErr w:type="gramEnd"/>
+      <w:r>
+        <w:rPr>
+          <w:sz w:val="24"/>
+          <w:szCs w:val="24"/>
+        </w:rPr>
+        <w:t xml:space="preserve"> </w:t>
       </w:r>
       <w:proofErr w:type="spellStart"/>
       <w:r>
@@ -3806,7 +4063,15 @@
           <w:sz w:val="24"/>
           <w:szCs w:val="24"/>
         </w:rPr>
-        <w:t>category_id</w:t>
+        <w:t>category_</w:t>
+      </w:r>
+      <w:proofErr w:type="gramStart"/>
+      <w:r>
+        <w:rPr>
+          <w:sz w:val="24"/>
+          <w:szCs w:val="24"/>
+        </w:rPr>
+        <w:t>id</w:t>
       </w:r>
       <w:proofErr w:type="spellEnd"/>
       <w:r>
@@ -3814,7 +4079,15 @@
           <w:sz w:val="24"/>
           <w:szCs w:val="24"/>
         </w:rPr>
-        <w:t xml:space="preserve"> : reference to the category (foreign key)</w:t>
+        <w:t xml:space="preserve"> :</w:t>
+      </w:r>
+      <w:proofErr w:type="gramEnd"/>
+      <w:r>
+        <w:rPr>
+          <w:sz w:val="24"/>
+          <w:szCs w:val="24"/>
+        </w:rPr>
+        <w:t xml:space="preserve"> reference to the category (foreign key)</w:t>
       </w:r>
     </w:p>
     <w:p>
@@ -3835,7 +4108,15 @@
           <w:sz w:val="24"/>
           <w:szCs w:val="24"/>
         </w:rPr>
-        <w:t>published_year</w:t>
+        <w:t>published_</w:t>
+      </w:r>
+      <w:proofErr w:type="gramStart"/>
+      <w:r>
+        <w:rPr>
+          <w:sz w:val="24"/>
+          <w:szCs w:val="24"/>
+        </w:rPr>
+        <w:t>year</w:t>
       </w:r>
       <w:proofErr w:type="spellEnd"/>
       <w:r>
@@ -3843,7 +4124,15 @@
           <w:sz w:val="24"/>
           <w:szCs w:val="24"/>
         </w:rPr>
-        <w:t xml:space="preserve"> : year of publication</w:t>
+        <w:t xml:space="preserve"> :</w:t>
+      </w:r>
+      <w:proofErr w:type="gramEnd"/>
+      <w:r>
+        <w:rPr>
+          <w:sz w:val="24"/>
+          <w:szCs w:val="24"/>
+        </w:rPr>
+        <w:t xml:space="preserve"> year of publication</w:t>
       </w:r>
     </w:p>
     <w:p>
@@ -3864,7 +4153,15 @@
           <w:sz w:val="24"/>
           <w:szCs w:val="24"/>
         </w:rPr>
-        <w:t>copies_total</w:t>
+        <w:t>copies_</w:t>
+      </w:r>
+      <w:proofErr w:type="gramStart"/>
+      <w:r>
+        <w:rPr>
+          <w:sz w:val="24"/>
+          <w:szCs w:val="24"/>
+        </w:rPr>
+        <w:t>total</w:t>
       </w:r>
       <w:proofErr w:type="spellEnd"/>
       <w:r>
@@ -3872,7 +4169,15 @@
           <w:sz w:val="24"/>
           <w:szCs w:val="24"/>
         </w:rPr>
-        <w:t xml:space="preserve"> : total number of copies (&gt;0)</w:t>
+        <w:t xml:space="preserve"> :</w:t>
+      </w:r>
+      <w:proofErr w:type="gramEnd"/>
+      <w:r>
+        <w:rPr>
+          <w:sz w:val="24"/>
+          <w:szCs w:val="24"/>
+        </w:rPr>
+        <w:t xml:space="preserve"> total number of copies (&gt;0)</w:t>
       </w:r>
     </w:p>
     <w:p>
@@ -3893,7 +4198,15 @@
           <w:sz w:val="24"/>
           <w:szCs w:val="24"/>
         </w:rPr>
-        <w:t>copies_available</w:t>
+        <w:t>copies_</w:t>
+      </w:r>
+      <w:proofErr w:type="gramStart"/>
+      <w:r>
+        <w:rPr>
+          <w:sz w:val="24"/>
+          <w:szCs w:val="24"/>
+        </w:rPr>
+        <w:t>available</w:t>
       </w:r>
       <w:proofErr w:type="spellEnd"/>
       <w:r>
@@ -3901,7 +4214,15 @@
           <w:sz w:val="24"/>
           <w:szCs w:val="24"/>
         </w:rPr>
-        <w:t xml:space="preserve"> : number of copies available (≥0)</w:t>
+        <w:t xml:space="preserve"> :</w:t>
+      </w:r>
+      <w:proofErr w:type="gramEnd"/>
+      <w:r>
+        <w:rPr>
+          <w:sz w:val="24"/>
+          <w:szCs w:val="24"/>
+        </w:rPr>
+        <w:t xml:space="preserve"> number of copies available (≥0)</w:t>
       </w:r>
     </w:p>
     <w:p>
@@ -3922,7 +4243,15 @@
           <w:sz w:val="24"/>
           <w:szCs w:val="24"/>
         </w:rPr>
-        <w:t>created_at</w:t>
+        <w:t>created_</w:t>
+      </w:r>
+      <w:proofErr w:type="gramStart"/>
+      <w:r>
+        <w:rPr>
+          <w:sz w:val="24"/>
+          <w:szCs w:val="24"/>
+        </w:rPr>
+        <w:t>at</w:t>
       </w:r>
       <w:proofErr w:type="spellEnd"/>
       <w:r>
@@ -3930,7 +4259,15 @@
           <w:sz w:val="24"/>
           <w:szCs w:val="24"/>
         </w:rPr>
-        <w:t xml:space="preserve"> : creation date</w:t>
+        <w:t xml:space="preserve"> :</w:t>
+      </w:r>
+      <w:proofErr w:type="gramEnd"/>
+      <w:r>
+        <w:rPr>
+          <w:sz w:val="24"/>
+          <w:szCs w:val="24"/>
+        </w:rPr>
+        <w:t xml:space="preserve"> creation date</w:t>
       </w:r>
     </w:p>
     <w:p>
@@ -3951,7 +4288,15 @@
           <w:sz w:val="24"/>
           <w:szCs w:val="24"/>
         </w:rPr>
-        <w:t>image_path</w:t>
+        <w:t>image_</w:t>
+      </w:r>
+      <w:proofErr w:type="gramStart"/>
+      <w:r>
+        <w:rPr>
+          <w:sz w:val="24"/>
+          <w:szCs w:val="24"/>
+        </w:rPr>
+        <w:t>path</w:t>
       </w:r>
       <w:proofErr w:type="spellEnd"/>
       <w:r>
@@ -3959,7 +4304,15 @@
           <w:sz w:val="24"/>
           <w:szCs w:val="24"/>
         </w:rPr>
-        <w:t xml:space="preserve"> : image path</w:t>
+        <w:t xml:space="preserve"> :</w:t>
+      </w:r>
+      <w:proofErr w:type="gramEnd"/>
+      <w:r>
+        <w:rPr>
+          <w:sz w:val="24"/>
+          <w:szCs w:val="24"/>
+        </w:rPr>
+        <w:t xml:space="preserve"> image path</w:t>
       </w:r>
     </w:p>
     <w:p>
@@ -4018,7 +4371,15 @@
           <w:sz w:val="24"/>
           <w:szCs w:val="24"/>
         </w:rPr>
-        <w:t>category_id</w:t>
+        <w:t>category_</w:t>
+      </w:r>
+      <w:proofErr w:type="gramStart"/>
+      <w:r>
+        <w:rPr>
+          <w:sz w:val="24"/>
+          <w:szCs w:val="24"/>
+        </w:rPr>
+        <w:t>id</w:t>
       </w:r>
       <w:proofErr w:type="spellEnd"/>
       <w:r>
@@ -4026,7 +4387,15 @@
           <w:sz w:val="24"/>
           <w:szCs w:val="24"/>
         </w:rPr>
-        <w:t xml:space="preserve"> : unique identifier (primary key, auto-incrementing)</w:t>
+        <w:t xml:space="preserve"> :</w:t>
+      </w:r>
+      <w:proofErr w:type="gramEnd"/>
+      <w:r>
+        <w:rPr>
+          <w:sz w:val="24"/>
+          <w:szCs w:val="24"/>
+        </w:rPr>
+        <w:t xml:space="preserve"> unique identifier (primary key, auto-incrementing)</w:t>
       </w:r>
     </w:p>
     <w:p>
@@ -4041,12 +4410,21 @@
           <w:szCs w:val="24"/>
         </w:rPr>
       </w:pPr>
-      <w:r>
-        <w:rPr>
-          <w:sz w:val="24"/>
-          <w:szCs w:val="24"/>
-        </w:rPr>
-        <w:t>name : category name</w:t>
+      <w:proofErr w:type="gramStart"/>
+      <w:r>
+        <w:rPr>
+          <w:sz w:val="24"/>
+          <w:szCs w:val="24"/>
+        </w:rPr>
+        <w:t>name :</w:t>
+      </w:r>
+      <w:proofErr w:type="gramEnd"/>
+      <w:r>
+        <w:rPr>
+          <w:sz w:val="24"/>
+          <w:szCs w:val="24"/>
+        </w:rPr>
+        <w:t xml:space="preserve"> category name</w:t>
       </w:r>
     </w:p>
     <w:p>
@@ -4103,7 +4481,15 @@
           <w:sz w:val="24"/>
           <w:szCs w:val="24"/>
         </w:rPr>
-        <w:t>loan_id</w:t>
+        <w:t>loan_</w:t>
+      </w:r>
+      <w:proofErr w:type="gramStart"/>
+      <w:r>
+        <w:rPr>
+          <w:sz w:val="24"/>
+          <w:szCs w:val="24"/>
+        </w:rPr>
+        <w:t>id</w:t>
       </w:r>
       <w:proofErr w:type="spellEnd"/>
       <w:r>
@@ -4111,7 +4497,15 @@
           <w:sz w:val="24"/>
           <w:szCs w:val="24"/>
         </w:rPr>
-        <w:t xml:space="preserve"> : unique identifier (primary key, auto-incrementing)</w:t>
+        <w:t xml:space="preserve"> :</w:t>
+      </w:r>
+      <w:proofErr w:type="gramEnd"/>
+      <w:r>
+        <w:rPr>
+          <w:sz w:val="24"/>
+          <w:szCs w:val="24"/>
+        </w:rPr>
+        <w:t xml:space="preserve"> unique identifier (primary key, auto-incrementing)</w:t>
       </w:r>
     </w:p>
     <w:p>
@@ -4132,7 +4526,15 @@
           <w:sz w:val="24"/>
           <w:szCs w:val="24"/>
         </w:rPr>
-        <w:t>book_id</w:t>
+        <w:t>book_</w:t>
+      </w:r>
+      <w:proofErr w:type="gramStart"/>
+      <w:r>
+        <w:rPr>
+          <w:sz w:val="24"/>
+          <w:szCs w:val="24"/>
+        </w:rPr>
+        <w:t>id</w:t>
       </w:r>
       <w:proofErr w:type="spellEnd"/>
       <w:r>
@@ -4140,7 +4542,15 @@
           <w:sz w:val="24"/>
           <w:szCs w:val="24"/>
         </w:rPr>
-        <w:t xml:space="preserve"> : reference to the book (foreign key)</w:t>
+        <w:t xml:space="preserve"> :</w:t>
+      </w:r>
+      <w:proofErr w:type="gramEnd"/>
+      <w:r>
+        <w:rPr>
+          <w:sz w:val="24"/>
+          <w:szCs w:val="24"/>
+        </w:rPr>
+        <w:t xml:space="preserve"> reference to the book (foreign key)</w:t>
       </w:r>
     </w:p>
     <w:p>
@@ -4161,7 +4571,15 @@
           <w:sz w:val="24"/>
           <w:szCs w:val="24"/>
         </w:rPr>
-        <w:t>user_id</w:t>
+        <w:t>user_</w:t>
+      </w:r>
+      <w:proofErr w:type="gramStart"/>
+      <w:r>
+        <w:rPr>
+          <w:sz w:val="24"/>
+          <w:szCs w:val="24"/>
+        </w:rPr>
+        <w:t>id</w:t>
       </w:r>
       <w:proofErr w:type="spellEnd"/>
       <w:r>
@@ -4169,7 +4587,15 @@
           <w:sz w:val="24"/>
           <w:szCs w:val="24"/>
         </w:rPr>
-        <w:t xml:space="preserve"> : reference to the user (foreign key)</w:t>
+        <w:t xml:space="preserve"> :</w:t>
+      </w:r>
+      <w:proofErr w:type="gramEnd"/>
+      <w:r>
+        <w:rPr>
+          <w:sz w:val="24"/>
+          <w:szCs w:val="24"/>
+        </w:rPr>
+        <w:t xml:space="preserve"> reference to the user (foreign key)</w:t>
       </w:r>
     </w:p>
     <w:p>
@@ -4190,7 +4616,15 @@
           <w:sz w:val="24"/>
           <w:szCs w:val="24"/>
         </w:rPr>
-        <w:t>borrowed_at</w:t>
+        <w:t>borrowed_</w:t>
+      </w:r>
+      <w:proofErr w:type="gramStart"/>
+      <w:r>
+        <w:rPr>
+          <w:sz w:val="24"/>
+          <w:szCs w:val="24"/>
+        </w:rPr>
+        <w:t>at</w:t>
       </w:r>
       <w:proofErr w:type="spellEnd"/>
       <w:r>
@@ -4198,7 +4632,15 @@
           <w:sz w:val="24"/>
           <w:szCs w:val="24"/>
         </w:rPr>
-        <w:t xml:space="preserve"> : borrowing date</w:t>
+        <w:t xml:space="preserve"> :</w:t>
+      </w:r>
+      <w:proofErr w:type="gramEnd"/>
+      <w:r>
+        <w:rPr>
+          <w:sz w:val="24"/>
+          <w:szCs w:val="24"/>
+        </w:rPr>
+        <w:t xml:space="preserve"> borrowing date</w:t>
       </w:r>
     </w:p>
     <w:p>
@@ -4219,7 +4661,15 @@
           <w:sz w:val="24"/>
           <w:szCs w:val="24"/>
         </w:rPr>
-        <w:t>due_at</w:t>
+        <w:t>due_</w:t>
+      </w:r>
+      <w:proofErr w:type="gramStart"/>
+      <w:r>
+        <w:rPr>
+          <w:sz w:val="24"/>
+          <w:szCs w:val="24"/>
+        </w:rPr>
+        <w:t>at</w:t>
       </w:r>
       <w:proofErr w:type="spellEnd"/>
       <w:r>
@@ -4227,7 +4677,15 @@
           <w:sz w:val="24"/>
           <w:szCs w:val="24"/>
         </w:rPr>
-        <w:t xml:space="preserve"> : expected return date</w:t>
+        <w:t xml:space="preserve"> :</w:t>
+      </w:r>
+      <w:proofErr w:type="gramEnd"/>
+      <w:r>
+        <w:rPr>
+          <w:sz w:val="24"/>
+          <w:szCs w:val="24"/>
+        </w:rPr>
+        <w:t xml:space="preserve"> expected return date</w:t>
       </w:r>
     </w:p>
     <w:p>
@@ -4248,7 +4706,15 @@
           <w:sz w:val="24"/>
           <w:szCs w:val="24"/>
         </w:rPr>
-        <w:t>returned_at</w:t>
+        <w:t>returned_</w:t>
+      </w:r>
+      <w:proofErr w:type="gramStart"/>
+      <w:r>
+        <w:rPr>
+          <w:sz w:val="24"/>
+          <w:szCs w:val="24"/>
+        </w:rPr>
+        <w:t>at</w:t>
       </w:r>
       <w:proofErr w:type="spellEnd"/>
       <w:r>
@@ -4256,7 +4722,15 @@
           <w:sz w:val="24"/>
           <w:szCs w:val="24"/>
         </w:rPr>
-        <w:t xml:space="preserve"> : effective return date</w:t>
+        <w:t xml:space="preserve"> :</w:t>
+      </w:r>
+      <w:proofErr w:type="gramEnd"/>
+      <w:r>
+        <w:rPr>
+          <w:sz w:val="24"/>
+          <w:szCs w:val="24"/>
+        </w:rPr>
+        <w:t xml:space="preserve"> effective return date</w:t>
       </w:r>
     </w:p>
     <w:p>
@@ -4271,12 +4745,21 @@
           <w:szCs w:val="24"/>
         </w:rPr>
       </w:pPr>
-      <w:r>
-        <w:rPr>
-          <w:sz w:val="24"/>
-          <w:szCs w:val="24"/>
-        </w:rPr>
-        <w:t>status : loan status (' ongoing ', ' returned ', ' overdue ')</w:t>
+      <w:proofErr w:type="gramStart"/>
+      <w:r>
+        <w:rPr>
+          <w:sz w:val="24"/>
+          <w:szCs w:val="24"/>
+        </w:rPr>
+        <w:t>status :</w:t>
+      </w:r>
+      <w:proofErr w:type="gramEnd"/>
+      <w:r>
+        <w:rPr>
+          <w:sz w:val="24"/>
+          <w:szCs w:val="24"/>
+        </w:rPr>
+        <w:t xml:space="preserve"> loan status (' ongoing ', ' returned ', ' overdue ')</w:t>
       </w:r>
     </w:p>
     <w:p>
@@ -4297,7 +4780,15 @@
           <w:sz w:val="24"/>
           <w:szCs w:val="24"/>
         </w:rPr>
-        <w:t>number_of_book</w:t>
+        <w:t>number_of_</w:t>
+      </w:r>
+      <w:proofErr w:type="gramStart"/>
+      <w:r>
+        <w:rPr>
+          <w:sz w:val="24"/>
+          <w:szCs w:val="24"/>
+        </w:rPr>
+        <w:t>book</w:t>
       </w:r>
       <w:proofErr w:type="spellEnd"/>
       <w:r>
@@ -4305,7 +4796,15 @@
           <w:sz w:val="24"/>
           <w:szCs w:val="24"/>
         </w:rPr>
-        <w:t xml:space="preserve"> : number of books borrowed</w:t>
+        <w:t xml:space="preserve"> :</w:t>
+      </w:r>
+      <w:proofErr w:type="gramEnd"/>
+      <w:r>
+        <w:rPr>
+          <w:sz w:val="24"/>
+          <w:szCs w:val="24"/>
+        </w:rPr>
+        <w:t xml:space="preserve"> number of books borrowed</w:t>
       </w:r>
     </w:p>
     <w:p>
@@ -4364,7 +4863,15 @@
           <w:sz w:val="24"/>
           <w:szCs w:val="24"/>
         </w:rPr>
-        <w:t>user_id</w:t>
+        <w:t>user_</w:t>
+      </w:r>
+      <w:proofErr w:type="gramStart"/>
+      <w:r>
+        <w:rPr>
+          <w:sz w:val="24"/>
+          <w:szCs w:val="24"/>
+        </w:rPr>
+        <w:t>id</w:t>
       </w:r>
       <w:proofErr w:type="spellEnd"/>
       <w:r>
@@ -4372,7 +4879,15 @@
           <w:sz w:val="24"/>
           <w:szCs w:val="24"/>
         </w:rPr>
-        <w:t xml:space="preserve"> : unique identifier (primary key, auto-incrementing)</w:t>
+        <w:t xml:space="preserve"> :</w:t>
+      </w:r>
+      <w:proofErr w:type="gramEnd"/>
+      <w:r>
+        <w:rPr>
+          <w:sz w:val="24"/>
+          <w:szCs w:val="24"/>
+        </w:rPr>
+        <w:t xml:space="preserve"> unique identifier (primary key, auto-incrementing)</w:t>
       </w:r>
     </w:p>
     <w:p>
@@ -4387,12 +4902,21 @@
           <w:szCs w:val="24"/>
         </w:rPr>
       </w:pPr>
-      <w:r>
-        <w:rPr>
-          <w:sz w:val="24"/>
-          <w:szCs w:val="24"/>
-        </w:rPr>
-        <w:t>username : username (unique)</w:t>
+      <w:proofErr w:type="gramStart"/>
+      <w:r>
+        <w:rPr>
+          <w:sz w:val="24"/>
+          <w:szCs w:val="24"/>
+        </w:rPr>
+        <w:t>username :</w:t>
+      </w:r>
+      <w:proofErr w:type="gramEnd"/>
+      <w:r>
+        <w:rPr>
+          <w:sz w:val="24"/>
+          <w:szCs w:val="24"/>
+        </w:rPr>
+        <w:t xml:space="preserve"> username (unique)</w:t>
       </w:r>
     </w:p>
     <w:p>
@@ -4413,7 +4937,15 @@
           <w:sz w:val="24"/>
           <w:szCs w:val="24"/>
         </w:rPr>
-        <w:t>password_hash</w:t>
+        <w:t>password_</w:t>
+      </w:r>
+      <w:proofErr w:type="gramStart"/>
+      <w:r>
+        <w:rPr>
+          <w:sz w:val="24"/>
+          <w:szCs w:val="24"/>
+        </w:rPr>
+        <w:t>hash</w:t>
       </w:r>
       <w:proofErr w:type="spellEnd"/>
       <w:r>
@@ -4421,7 +4953,15 @@
           <w:sz w:val="24"/>
           <w:szCs w:val="24"/>
         </w:rPr>
-        <w:t xml:space="preserve"> : hashed password</w:t>
+        <w:t xml:space="preserve"> :</w:t>
+      </w:r>
+      <w:proofErr w:type="gramEnd"/>
+      <w:r>
+        <w:rPr>
+          <w:sz w:val="24"/>
+          <w:szCs w:val="24"/>
+        </w:rPr>
+        <w:t xml:space="preserve"> hashed password</w:t>
       </w:r>
     </w:p>
     <w:p>
@@ -4436,12 +4976,21 @@
           <w:szCs w:val="24"/>
         </w:rPr>
       </w:pPr>
-      <w:r>
-        <w:rPr>
-          <w:sz w:val="24"/>
-          <w:szCs w:val="24"/>
-        </w:rPr>
-        <w:t>role : role ('admin' or ' member ')</w:t>
+      <w:proofErr w:type="gramStart"/>
+      <w:r>
+        <w:rPr>
+          <w:sz w:val="24"/>
+          <w:szCs w:val="24"/>
+        </w:rPr>
+        <w:t>role :</w:t>
+      </w:r>
+      <w:proofErr w:type="gramEnd"/>
+      <w:r>
+        <w:rPr>
+          <w:sz w:val="24"/>
+          <w:szCs w:val="24"/>
+        </w:rPr>
+        <w:t xml:space="preserve"> role ('admin' or ' member ')</w:t>
       </w:r>
     </w:p>
     <w:p>
@@ -4462,7 +5011,15 @@
           <w:sz w:val="24"/>
           <w:szCs w:val="24"/>
         </w:rPr>
-        <w:t>created_at</w:t>
+        <w:t>created_</w:t>
+      </w:r>
+      <w:proofErr w:type="gramStart"/>
+      <w:r>
+        <w:rPr>
+          <w:sz w:val="24"/>
+          <w:szCs w:val="24"/>
+        </w:rPr>
+        <w:t>at</w:t>
       </w:r>
       <w:proofErr w:type="spellEnd"/>
       <w:r>
@@ -4470,7 +5027,15 @@
           <w:sz w:val="24"/>
           <w:szCs w:val="24"/>
         </w:rPr>
-        <w:t xml:space="preserve"> : creation date</w:t>
+        <w:t xml:space="preserve"> :</w:t>
+      </w:r>
+      <w:proofErr w:type="gramEnd"/>
+      <w:r>
+        <w:rPr>
+          <w:sz w:val="24"/>
+          <w:szCs w:val="24"/>
+        </w:rPr>
+        <w:t xml:space="preserve"> creation date</w:t>
       </w:r>
     </w:p>
     <w:p>
@@ -4505,12 +5070,21 @@
           <w:szCs w:val="24"/>
         </w:rPr>
       </w:pPr>
-      <w:r>
-        <w:rPr>
-          <w:sz w:val="24"/>
-          <w:szCs w:val="24"/>
-        </w:rPr>
-        <w:t>birthdate : date of birth</w:t>
+      <w:proofErr w:type="gramStart"/>
+      <w:r>
+        <w:rPr>
+          <w:sz w:val="24"/>
+          <w:szCs w:val="24"/>
+        </w:rPr>
+        <w:t>birthdate :</w:t>
+      </w:r>
+      <w:proofErr w:type="gramEnd"/>
+      <w:r>
+        <w:rPr>
+          <w:sz w:val="24"/>
+          <w:szCs w:val="24"/>
+        </w:rPr>
+        <w:t xml:space="preserve"> date of birth</w:t>
       </w:r>
     </w:p>
     <w:p>
@@ -4525,12 +5099,21 @@
           <w:szCs w:val="24"/>
         </w:rPr>
       </w:pPr>
-      <w:r>
-        <w:rPr>
-          <w:sz w:val="24"/>
-          <w:szCs w:val="24"/>
-        </w:rPr>
-        <w:t>gender : gender ('male' or ' female ')</w:t>
+      <w:proofErr w:type="gramStart"/>
+      <w:r>
+        <w:rPr>
+          <w:sz w:val="24"/>
+          <w:szCs w:val="24"/>
+        </w:rPr>
+        <w:t>gender :</w:t>
+      </w:r>
+      <w:proofErr w:type="gramEnd"/>
+      <w:r>
+        <w:rPr>
+          <w:sz w:val="24"/>
+          <w:szCs w:val="24"/>
+        </w:rPr>
+        <w:t xml:space="preserve"> gender ('male' or ' female ')</w:t>
       </w:r>
     </w:p>
     <w:p>
@@ -4545,12 +5128,21 @@
           <w:szCs w:val="24"/>
         </w:rPr>
       </w:pPr>
-      <w:r>
-        <w:rPr>
-          <w:sz w:val="24"/>
-          <w:szCs w:val="24"/>
-        </w:rPr>
-        <w:t>address : address</w:t>
+      <w:proofErr w:type="gramStart"/>
+      <w:r>
+        <w:rPr>
+          <w:sz w:val="24"/>
+          <w:szCs w:val="24"/>
+        </w:rPr>
+        <w:t>address :</w:t>
+      </w:r>
+      <w:proofErr w:type="gramEnd"/>
+      <w:r>
+        <w:rPr>
+          <w:sz w:val="24"/>
+          <w:szCs w:val="24"/>
+        </w:rPr>
+        <w:t xml:space="preserve"> address</w:t>
       </w:r>
     </w:p>
     <w:p>
@@ -4630,8 +5222,17 @@
           <w:sz w:val="24"/>
           <w:szCs w:val="24"/>
         </w:rPr>
-        <w:t>The data models were extracted from the UML class diagram, so we have the following models :</w:t>
-      </w:r>
+        <w:t xml:space="preserve">The data models were extracted from the UML class diagram, so we have the following </w:t>
+      </w:r>
+      <w:proofErr w:type="gramStart"/>
+      <w:r>
+        <w:rPr>
+          <w:sz w:val="24"/>
+          <w:szCs w:val="24"/>
+        </w:rPr>
+        <w:t>models :</w:t>
+      </w:r>
+      <w:proofErr w:type="gramEnd"/>
     </w:p>
     <w:p>
       <w:pPr>
@@ -4681,7 +5282,16 @@
           <w:szCs w:val="24"/>
           <w:lang w:val="en-US"/>
         </w:rPr>
-        <w:t>book_id</w:t>
+        <w:t>book_</w:t>
+      </w:r>
+      <w:proofErr w:type="gramStart"/>
+      <w:r>
+        <w:rPr>
+          <w:sz w:val="24"/>
+          <w:szCs w:val="24"/>
+          <w:lang w:val="en-US"/>
+        </w:rPr>
+        <w:t>id</w:t>
       </w:r>
       <w:proofErr w:type="spellEnd"/>
       <w:r>
@@ -4690,9 +5300,19 @@
           <w:szCs w:val="24"/>
           <w:lang w:val="en-US"/>
         </w:rPr>
-        <w:t xml:space="preserve"> , title, author, </w:t>
+        <w:t xml:space="preserve"> ,</w:t>
+      </w:r>
+      <w:proofErr w:type="gramEnd"/>
+      <w:r>
+        <w:rPr>
+          <w:sz w:val="24"/>
+          <w:szCs w:val="24"/>
+          <w:lang w:val="en-US"/>
+        </w:rPr>
+        <w:t xml:space="preserve"> title, author, </w:t>
       </w:r>
       <w:proofErr w:type="spellStart"/>
+      <w:proofErr w:type="gramStart"/>
       <w:r>
         <w:rPr>
           <w:sz w:val="24"/>
@@ -4708,7 +5328,16 @@
           <w:szCs w:val="24"/>
           <w:lang w:val="en-US"/>
         </w:rPr>
-        <w:t xml:space="preserve"> , </w:t>
+        <w:t xml:space="preserve"> ,</w:t>
+      </w:r>
+      <w:proofErr w:type="gramEnd"/>
+      <w:r>
+        <w:rPr>
+          <w:sz w:val="24"/>
+          <w:szCs w:val="24"/>
+          <w:lang w:val="en-US"/>
+        </w:rPr>
+        <w:t xml:space="preserve"> </w:t>
       </w:r>
       <w:proofErr w:type="spellStart"/>
       <w:r>
@@ -4717,7 +5346,16 @@
           <w:szCs w:val="24"/>
           <w:lang w:val="en-US"/>
         </w:rPr>
-        <w:t>category_id</w:t>
+        <w:t>category_</w:t>
+      </w:r>
+      <w:proofErr w:type="gramStart"/>
+      <w:r>
+        <w:rPr>
+          <w:sz w:val="24"/>
+          <w:szCs w:val="24"/>
+          <w:lang w:val="en-US"/>
+        </w:rPr>
+        <w:t>id</w:t>
       </w:r>
       <w:proofErr w:type="spellEnd"/>
       <w:r>
@@ -4726,7 +5364,16 @@
           <w:szCs w:val="24"/>
           <w:lang w:val="en-US"/>
         </w:rPr>
-        <w:t xml:space="preserve"> , </w:t>
+        <w:t xml:space="preserve"> ,</w:t>
+      </w:r>
+      <w:proofErr w:type="gramEnd"/>
+      <w:r>
+        <w:rPr>
+          <w:sz w:val="24"/>
+          <w:szCs w:val="24"/>
+          <w:lang w:val="en-US"/>
+        </w:rPr>
+        <w:t xml:space="preserve"> </w:t>
       </w:r>
       <w:proofErr w:type="spellStart"/>
       <w:r>
@@ -4735,7 +5382,16 @@
           <w:szCs w:val="24"/>
           <w:lang w:val="en-US"/>
         </w:rPr>
-        <w:t>published_year</w:t>
+        <w:t>published_</w:t>
+      </w:r>
+      <w:proofErr w:type="gramStart"/>
+      <w:r>
+        <w:rPr>
+          <w:sz w:val="24"/>
+          <w:szCs w:val="24"/>
+          <w:lang w:val="en-US"/>
+        </w:rPr>
+        <w:t>year</w:t>
       </w:r>
       <w:proofErr w:type="spellEnd"/>
       <w:r>
@@ -4746,6 +5402,7 @@
         </w:rPr>
         <w:t xml:space="preserve"> ,</w:t>
       </w:r>
+      <w:proofErr w:type="gramEnd"/>
     </w:p>
     <w:p>
       <w:pPr>
@@ -4770,7 +5427,16 @@
           <w:szCs w:val="24"/>
           <w:lang w:val="en-US"/>
         </w:rPr>
-        <w:t>copies_total</w:t>
+        <w:t>copies_</w:t>
+      </w:r>
+      <w:proofErr w:type="gramStart"/>
+      <w:r>
+        <w:rPr>
+          <w:sz w:val="24"/>
+          <w:szCs w:val="24"/>
+          <w:lang w:val="en-US"/>
+        </w:rPr>
+        <w:t>total</w:t>
       </w:r>
       <w:proofErr w:type="spellEnd"/>
       <w:r>
@@ -4779,7 +5445,16 @@
           <w:szCs w:val="24"/>
           <w:lang w:val="en-US"/>
         </w:rPr>
-        <w:t xml:space="preserve"> , </w:t>
+        <w:t xml:space="preserve"> ,</w:t>
+      </w:r>
+      <w:proofErr w:type="gramEnd"/>
+      <w:r>
+        <w:rPr>
+          <w:sz w:val="24"/>
+          <w:szCs w:val="24"/>
+          <w:lang w:val="en-US"/>
+        </w:rPr>
+        <w:t xml:space="preserve"> </w:t>
       </w:r>
       <w:proofErr w:type="spellStart"/>
       <w:r>
@@ -4788,7 +5463,16 @@
           <w:szCs w:val="24"/>
           <w:lang w:val="en-US"/>
         </w:rPr>
-        <w:t>copies_available</w:t>
+        <w:t>copies_</w:t>
+      </w:r>
+      <w:proofErr w:type="gramStart"/>
+      <w:r>
+        <w:rPr>
+          <w:sz w:val="24"/>
+          <w:szCs w:val="24"/>
+          <w:lang w:val="en-US"/>
+        </w:rPr>
+        <w:t>available</w:t>
       </w:r>
       <w:proofErr w:type="spellEnd"/>
       <w:r>
@@ -4797,7 +5481,16 @@
           <w:szCs w:val="24"/>
           <w:lang w:val="en-US"/>
         </w:rPr>
-        <w:t xml:space="preserve"> , </w:t>
+        <w:t xml:space="preserve"> ,</w:t>
+      </w:r>
+      <w:proofErr w:type="gramEnd"/>
+      <w:r>
+        <w:rPr>
+          <w:sz w:val="24"/>
+          <w:szCs w:val="24"/>
+          <w:lang w:val="en-US"/>
+        </w:rPr>
+        <w:t xml:space="preserve"> </w:t>
       </w:r>
       <w:proofErr w:type="spellStart"/>
       <w:r>
@@ -4806,7 +5499,16 @@
           <w:szCs w:val="24"/>
           <w:lang w:val="en-US"/>
         </w:rPr>
-        <w:t>image_path</w:t>
+        <w:t>image_</w:t>
+      </w:r>
+      <w:proofErr w:type="gramStart"/>
+      <w:r>
+        <w:rPr>
+          <w:sz w:val="24"/>
+          <w:szCs w:val="24"/>
+          <w:lang w:val="en-US"/>
+        </w:rPr>
+        <w:t>path</w:t>
       </w:r>
       <w:proofErr w:type="spellEnd"/>
       <w:r>
@@ -4815,7 +5517,16 @@
           <w:szCs w:val="24"/>
           <w:lang w:val="en-US"/>
         </w:rPr>
-        <w:t xml:space="preserve"> , description</w:t>
+        <w:t xml:space="preserve"> ,</w:t>
+      </w:r>
+      <w:proofErr w:type="gramEnd"/>
+      <w:r>
+        <w:rPr>
+          <w:sz w:val="24"/>
+          <w:szCs w:val="24"/>
+          <w:lang w:val="en-US"/>
+        </w:rPr>
+        <w:t xml:space="preserve"> description</w:t>
       </w:r>
     </w:p>
     <w:p>
@@ -4867,7 +5578,16 @@
           <w:szCs w:val="24"/>
           <w:lang w:val="en-US"/>
         </w:rPr>
-        <w:t>user_id</w:t>
+        <w:t>user_</w:t>
+      </w:r>
+      <w:proofErr w:type="gramStart"/>
+      <w:r>
+        <w:rPr>
+          <w:sz w:val="24"/>
+          <w:szCs w:val="24"/>
+          <w:lang w:val="en-US"/>
+        </w:rPr>
+        <w:t>id</w:t>
       </w:r>
       <w:proofErr w:type="spellEnd"/>
       <w:r>
@@ -4876,9 +5596,19 @@
           <w:szCs w:val="24"/>
           <w:lang w:val="en-US"/>
         </w:rPr>
-        <w:t xml:space="preserve"> , </w:t>
+        <w:t xml:space="preserve"> ,</w:t>
+      </w:r>
+      <w:proofErr w:type="gramEnd"/>
+      <w:r>
+        <w:rPr>
+          <w:sz w:val="24"/>
+          <w:szCs w:val="24"/>
+          <w:lang w:val="en-US"/>
+        </w:rPr>
+        <w:t xml:space="preserve"> </w:t>
       </w:r>
       <w:proofErr w:type="spellStart"/>
+      <w:proofErr w:type="gramStart"/>
       <w:r>
         <w:rPr>
           <w:sz w:val="24"/>
@@ -4894,7 +5624,16 @@
           <w:szCs w:val="24"/>
           <w:lang w:val="en-US"/>
         </w:rPr>
-        <w:t xml:space="preserve"> , email, password, role, phone, birthdate,</w:t>
+        <w:t xml:space="preserve"> ,</w:t>
+      </w:r>
+      <w:proofErr w:type="gramEnd"/>
+      <w:r>
+        <w:rPr>
+          <w:sz w:val="24"/>
+          <w:szCs w:val="24"/>
+          <w:lang w:val="en-US"/>
+        </w:rPr>
+        <w:t xml:space="preserve"> email, password, role, phone, birthdate,</w:t>
       </w:r>
     </w:p>
     <w:p>
@@ -4963,7 +5702,16 @@
           <w:szCs w:val="24"/>
           <w:lang w:val="en-US"/>
         </w:rPr>
-        <w:t>loan_id</w:t>
+        <w:t>loan_</w:t>
+      </w:r>
+      <w:proofErr w:type="gramStart"/>
+      <w:r>
+        <w:rPr>
+          <w:sz w:val="24"/>
+          <w:szCs w:val="24"/>
+          <w:lang w:val="en-US"/>
+        </w:rPr>
+        <w:t>id</w:t>
       </w:r>
       <w:proofErr w:type="spellEnd"/>
       <w:r>
@@ -4972,7 +5720,16 @@
           <w:szCs w:val="24"/>
           <w:lang w:val="en-US"/>
         </w:rPr>
-        <w:t xml:space="preserve"> , </w:t>
+        <w:t xml:space="preserve"> ,</w:t>
+      </w:r>
+      <w:proofErr w:type="gramEnd"/>
+      <w:r>
+        <w:rPr>
+          <w:sz w:val="24"/>
+          <w:szCs w:val="24"/>
+          <w:lang w:val="en-US"/>
+        </w:rPr>
+        <w:t xml:space="preserve"> </w:t>
       </w:r>
       <w:proofErr w:type="spellStart"/>
       <w:r>
@@ -4981,7 +5738,16 @@
           <w:szCs w:val="24"/>
           <w:lang w:val="en-US"/>
         </w:rPr>
-        <w:t>book_id</w:t>
+        <w:t>book_</w:t>
+      </w:r>
+      <w:proofErr w:type="gramStart"/>
+      <w:r>
+        <w:rPr>
+          <w:sz w:val="24"/>
+          <w:szCs w:val="24"/>
+          <w:lang w:val="en-US"/>
+        </w:rPr>
+        <w:t>id</w:t>
       </w:r>
       <w:proofErr w:type="spellEnd"/>
       <w:r>
@@ -4990,7 +5756,16 @@
           <w:szCs w:val="24"/>
           <w:lang w:val="en-US"/>
         </w:rPr>
-        <w:t xml:space="preserve"> , </w:t>
+        <w:t xml:space="preserve"> ,</w:t>
+      </w:r>
+      <w:proofErr w:type="gramEnd"/>
+      <w:r>
+        <w:rPr>
+          <w:sz w:val="24"/>
+          <w:szCs w:val="24"/>
+          <w:lang w:val="en-US"/>
+        </w:rPr>
+        <w:t xml:space="preserve"> </w:t>
       </w:r>
       <w:proofErr w:type="spellStart"/>
       <w:r>
@@ -4999,7 +5774,16 @@
           <w:szCs w:val="24"/>
           <w:lang w:val="en-US"/>
         </w:rPr>
-        <w:t>user_id</w:t>
+        <w:t>user_</w:t>
+      </w:r>
+      <w:proofErr w:type="gramStart"/>
+      <w:r>
+        <w:rPr>
+          <w:sz w:val="24"/>
+          <w:szCs w:val="24"/>
+          <w:lang w:val="en-US"/>
+        </w:rPr>
+        <w:t>id</w:t>
       </w:r>
       <w:proofErr w:type="spellEnd"/>
       <w:r>
@@ -5008,7 +5792,16 @@
           <w:szCs w:val="24"/>
           <w:lang w:val="en-US"/>
         </w:rPr>
-        <w:t xml:space="preserve"> , </w:t>
+        <w:t xml:space="preserve"> ,</w:t>
+      </w:r>
+      <w:proofErr w:type="gramEnd"/>
+      <w:r>
+        <w:rPr>
+          <w:sz w:val="24"/>
+          <w:szCs w:val="24"/>
+          <w:lang w:val="en-US"/>
+        </w:rPr>
+        <w:t xml:space="preserve"> </w:t>
       </w:r>
       <w:proofErr w:type="spellStart"/>
       <w:r>
@@ -5017,7 +5810,16 @@
           <w:szCs w:val="24"/>
           <w:lang w:val="en-US"/>
         </w:rPr>
-        <w:t>borrowed_at</w:t>
+        <w:t>borrowed_</w:t>
+      </w:r>
+      <w:proofErr w:type="gramStart"/>
+      <w:r>
+        <w:rPr>
+          <w:sz w:val="24"/>
+          <w:szCs w:val="24"/>
+          <w:lang w:val="en-US"/>
+        </w:rPr>
+        <w:t>at</w:t>
       </w:r>
       <w:proofErr w:type="spellEnd"/>
       <w:r>
@@ -5026,7 +5828,16 @@
           <w:szCs w:val="24"/>
           <w:lang w:val="en-US"/>
         </w:rPr>
-        <w:t xml:space="preserve"> , </w:t>
+        <w:t xml:space="preserve"> ,</w:t>
+      </w:r>
+      <w:proofErr w:type="gramEnd"/>
+      <w:r>
+        <w:rPr>
+          <w:sz w:val="24"/>
+          <w:szCs w:val="24"/>
+          <w:lang w:val="en-US"/>
+        </w:rPr>
+        <w:t xml:space="preserve"> </w:t>
       </w:r>
       <w:proofErr w:type="spellStart"/>
       <w:r>
@@ -5035,7 +5846,16 @@
           <w:szCs w:val="24"/>
           <w:lang w:val="en-US"/>
         </w:rPr>
-        <w:t>due_at</w:t>
+        <w:t>due_</w:t>
+      </w:r>
+      <w:proofErr w:type="gramStart"/>
+      <w:r>
+        <w:rPr>
+          <w:sz w:val="24"/>
+          <w:szCs w:val="24"/>
+          <w:lang w:val="en-US"/>
+        </w:rPr>
+        <w:t>at</w:t>
       </w:r>
       <w:proofErr w:type="spellEnd"/>
       <w:r>
@@ -5044,7 +5864,16 @@
           <w:szCs w:val="24"/>
           <w:lang w:val="en-US"/>
         </w:rPr>
-        <w:t xml:space="preserve"> , </w:t>
+        <w:t xml:space="preserve"> ,</w:t>
+      </w:r>
+      <w:proofErr w:type="gramEnd"/>
+      <w:r>
+        <w:rPr>
+          <w:sz w:val="24"/>
+          <w:szCs w:val="24"/>
+          <w:lang w:val="en-US"/>
+        </w:rPr>
+        <w:t xml:space="preserve"> </w:t>
       </w:r>
       <w:proofErr w:type="spellStart"/>
       <w:r>
@@ -5053,7 +5882,16 @@
           <w:szCs w:val="24"/>
           <w:lang w:val="en-US"/>
         </w:rPr>
-        <w:t>returned_at</w:t>
+        <w:t>returned_</w:t>
+      </w:r>
+      <w:proofErr w:type="gramStart"/>
+      <w:r>
+        <w:rPr>
+          <w:sz w:val="24"/>
+          <w:szCs w:val="24"/>
+          <w:lang w:val="en-US"/>
+        </w:rPr>
+        <w:t>at</w:t>
       </w:r>
       <w:proofErr w:type="spellEnd"/>
       <w:r>
@@ -5064,6 +5902,7 @@
         </w:rPr>
         <w:t xml:space="preserve"> ,</w:t>
       </w:r>
+      <w:proofErr w:type="gramEnd"/>
     </w:p>
     <w:p>
       <w:pPr>
@@ -5088,7 +5927,16 @@
           <w:szCs w:val="24"/>
           <w:lang w:val="en-US"/>
         </w:rPr>
-        <w:t>book_name</w:t>
+        <w:t>book_</w:t>
+      </w:r>
+      <w:proofErr w:type="gramStart"/>
+      <w:r>
+        <w:rPr>
+          <w:sz w:val="24"/>
+          <w:szCs w:val="24"/>
+          <w:lang w:val="en-US"/>
+        </w:rPr>
+        <w:t>name</w:t>
       </w:r>
       <w:proofErr w:type="spellEnd"/>
       <w:r>
@@ -5097,7 +5945,16 @@
           <w:szCs w:val="24"/>
           <w:lang w:val="en-US"/>
         </w:rPr>
-        <w:t xml:space="preserve"> , </w:t>
+        <w:t xml:space="preserve"> ,</w:t>
+      </w:r>
+      <w:proofErr w:type="gramEnd"/>
+      <w:r>
+        <w:rPr>
+          <w:sz w:val="24"/>
+          <w:szCs w:val="24"/>
+          <w:lang w:val="en-US"/>
+        </w:rPr>
+        <w:t xml:space="preserve"> </w:t>
       </w:r>
       <w:proofErr w:type="spellStart"/>
       <w:r>
@@ -5106,7 +5963,16 @@
           <w:szCs w:val="24"/>
           <w:lang w:val="en-US"/>
         </w:rPr>
-        <w:t>user_name</w:t>
+        <w:t>user_</w:t>
+      </w:r>
+      <w:proofErr w:type="gramStart"/>
+      <w:r>
+        <w:rPr>
+          <w:sz w:val="24"/>
+          <w:szCs w:val="24"/>
+          <w:lang w:val="en-US"/>
+        </w:rPr>
+        <w:t>name</w:t>
       </w:r>
       <w:proofErr w:type="spellEnd"/>
       <w:r>
@@ -5115,7 +5981,16 @@
           <w:szCs w:val="24"/>
           <w:lang w:val="en-US"/>
         </w:rPr>
-        <w:t xml:space="preserve"> , </w:t>
+        <w:t xml:space="preserve"> ,</w:t>
+      </w:r>
+      <w:proofErr w:type="gramEnd"/>
+      <w:r>
+        <w:rPr>
+          <w:sz w:val="24"/>
+          <w:szCs w:val="24"/>
+          <w:lang w:val="en-US"/>
+        </w:rPr>
+        <w:t xml:space="preserve"> </w:t>
       </w:r>
       <w:proofErr w:type="spellStart"/>
       <w:r>
@@ -5177,7 +6052,16 @@
           <w:szCs w:val="24"/>
           <w:lang w:val="en-US"/>
         </w:rPr>
-        <w:t>category_id</w:t>
+        <w:t>category_</w:t>
+      </w:r>
+      <w:proofErr w:type="gramStart"/>
+      <w:r>
+        <w:rPr>
+          <w:sz w:val="24"/>
+          <w:szCs w:val="24"/>
+          <w:lang w:val="en-US"/>
+        </w:rPr>
+        <w:t>id</w:t>
       </w:r>
       <w:proofErr w:type="spellEnd"/>
       <w:r>
@@ -5186,7 +6070,16 @@
           <w:szCs w:val="24"/>
           <w:lang w:val="en-US"/>
         </w:rPr>
-        <w:t xml:space="preserve"> , name</w:t>
+        <w:t xml:space="preserve"> ,</w:t>
+      </w:r>
+      <w:proofErr w:type="gramEnd"/>
+      <w:r>
+        <w:rPr>
+          <w:sz w:val="24"/>
+          <w:szCs w:val="24"/>
+          <w:lang w:val="en-US"/>
+        </w:rPr>
+        <w:t xml:space="preserve"> name</w:t>
       </w:r>
     </w:p>
     <w:p>
@@ -5442,8 +6335,17 @@
           <w:sz w:val="24"/>
           <w:szCs w:val="24"/>
         </w:rPr>
-        <w:t xml:space="preserve"> files :</w:t>
-      </w:r>
+        <w:t xml:space="preserve"> </w:t>
+      </w:r>
+      <w:proofErr w:type="gramStart"/>
+      <w:r>
+        <w:rPr>
+          <w:sz w:val="24"/>
+          <w:szCs w:val="24"/>
+        </w:rPr>
+        <w:t>files :</w:t>
+      </w:r>
+      <w:proofErr w:type="gramEnd"/>
     </w:p>
     <w:p>
       <w:pPr>
@@ -5467,6 +6369,7 @@
           <w:szCs w:val="24"/>
         </w:rPr>
       </w:pPr>
+      <w:proofErr w:type="gramStart"/>
       <w:r>
         <w:rPr>
           <w:sz w:val="24"/>
@@ -5474,6 +6377,7 @@
         </w:rPr>
         <w:t>Authentication :</w:t>
       </w:r>
+      <w:proofErr w:type="gramEnd"/>
     </w:p>
     <w:p>
       <w:pPr>
@@ -5490,6 +6394,7 @@
         <w:t xml:space="preserve">- </w:t>
       </w:r>
       <w:proofErr w:type="spellStart"/>
+      <w:proofErr w:type="gramStart"/>
       <w:r>
         <w:rPr>
           <w:sz w:val="24"/>
@@ -5503,7 +6408,15 @@
           <w:sz w:val="24"/>
           <w:szCs w:val="24"/>
         </w:rPr>
-        <w:t xml:space="preserve"> : Login interface</w:t>
+        <w:t xml:space="preserve"> :</w:t>
+      </w:r>
+      <w:proofErr w:type="gramEnd"/>
+      <w:r>
+        <w:rPr>
+          <w:sz w:val="24"/>
+          <w:szCs w:val="24"/>
+        </w:rPr>
+        <w:t xml:space="preserve"> Login interface</w:t>
       </w:r>
     </w:p>
     <w:p>
@@ -5521,6 +6434,7 @@
         <w:t xml:space="preserve">- </w:t>
       </w:r>
       <w:proofErr w:type="spellStart"/>
+      <w:proofErr w:type="gramStart"/>
       <w:r>
         <w:rPr>
           <w:sz w:val="24"/>
@@ -5534,7 +6448,15 @@
           <w:sz w:val="24"/>
           <w:szCs w:val="24"/>
         </w:rPr>
-        <w:t xml:space="preserve"> : New user registration</w:t>
+        <w:t xml:space="preserve"> :</w:t>
+      </w:r>
+      <w:proofErr w:type="gramEnd"/>
+      <w:r>
+        <w:rPr>
+          <w:sz w:val="24"/>
+          <w:szCs w:val="24"/>
+        </w:rPr>
+        <w:t xml:space="preserve"> New user registration</w:t>
       </w:r>
     </w:p>
     <w:p>
@@ -5575,6 +6497,7 @@
         <w:t xml:space="preserve">- </w:t>
       </w:r>
       <w:proofErr w:type="spellStart"/>
+      <w:proofErr w:type="gramStart"/>
       <w:r>
         <w:rPr>
           <w:sz w:val="24"/>
@@ -5588,7 +6511,15 @@
           <w:sz w:val="24"/>
           <w:szCs w:val="24"/>
         </w:rPr>
-        <w:t xml:space="preserve"> : Main application dashboard</w:t>
+        <w:t xml:space="preserve"> :</w:t>
+      </w:r>
+      <w:proofErr w:type="gramEnd"/>
+      <w:r>
+        <w:rPr>
+          <w:sz w:val="24"/>
+          <w:szCs w:val="24"/>
+        </w:rPr>
+        <w:t xml:space="preserve"> Main application dashboard</w:t>
       </w:r>
     </w:p>
     <w:p>
@@ -5606,6 +6537,7 @@
         <w:t xml:space="preserve">- </w:t>
       </w:r>
       <w:proofErr w:type="spellStart"/>
+      <w:proofErr w:type="gramStart"/>
       <w:r>
         <w:rPr>
           <w:sz w:val="24"/>
@@ -5619,7 +6551,15 @@
           <w:sz w:val="24"/>
           <w:szCs w:val="24"/>
         </w:rPr>
-        <w:t xml:space="preserve"> : Navigation sidebar component</w:t>
+        <w:t xml:space="preserve"> :</w:t>
+      </w:r>
+      <w:proofErr w:type="gramEnd"/>
+      <w:r>
+        <w:rPr>
+          <w:sz w:val="24"/>
+          <w:szCs w:val="24"/>
+        </w:rPr>
+        <w:t xml:space="preserve"> Navigation sidebar component</w:t>
       </w:r>
     </w:p>
     <w:p>
@@ -5639,6 +6579,7 @@
         <w:t xml:space="preserve">- </w:t>
       </w:r>
       <w:proofErr w:type="spellStart"/>
+      <w:proofErr w:type="gramStart"/>
       <w:r>
         <w:rPr>
           <w:sz w:val="24"/>
@@ -5654,7 +6595,16 @@
           <w:szCs w:val="24"/>
           <w:lang w:val="en-US"/>
         </w:rPr>
-        <w:t xml:space="preserve"> : Dashboard content</w:t>
+        <w:t xml:space="preserve"> :</w:t>
+      </w:r>
+      <w:proofErr w:type="gramEnd"/>
+      <w:r>
+        <w:rPr>
+          <w:sz w:val="24"/>
+          <w:szCs w:val="24"/>
+          <w:lang w:val="en-US"/>
+        </w:rPr>
+        <w:t xml:space="preserve"> Dashboard content</w:t>
       </w:r>
     </w:p>
     <w:p>
@@ -5700,6 +6650,7 @@
         <w:t xml:space="preserve">- </w:t>
       </w:r>
       <w:proofErr w:type="spellStart"/>
+      <w:proofErr w:type="gramStart"/>
       <w:r>
         <w:rPr>
           <w:sz w:val="24"/>
@@ -5715,7 +6666,16 @@
           <w:szCs w:val="24"/>
           <w:lang w:val="en-US"/>
         </w:rPr>
-        <w:t xml:space="preserve"> : Book management interface</w:t>
+        <w:t xml:space="preserve"> :</w:t>
+      </w:r>
+      <w:proofErr w:type="gramEnd"/>
+      <w:r>
+        <w:rPr>
+          <w:sz w:val="24"/>
+          <w:szCs w:val="24"/>
+          <w:lang w:val="en-US"/>
+        </w:rPr>
+        <w:t xml:space="preserve"> Book management interface</w:t>
       </w:r>
     </w:p>
     <w:p>
@@ -5735,6 +6695,7 @@
         <w:t xml:space="preserve">- </w:t>
       </w:r>
       <w:proofErr w:type="spellStart"/>
+      <w:proofErr w:type="gramStart"/>
       <w:r>
         <w:rPr>
           <w:sz w:val="24"/>
@@ -5750,7 +6711,16 @@
           <w:szCs w:val="24"/>
           <w:lang w:val="en-US"/>
         </w:rPr>
-        <w:t xml:space="preserve"> : Individual book display component</w:t>
+        <w:t xml:space="preserve"> :</w:t>
+      </w:r>
+      <w:proofErr w:type="gramEnd"/>
+      <w:r>
+        <w:rPr>
+          <w:sz w:val="24"/>
+          <w:szCs w:val="24"/>
+          <w:lang w:val="en-US"/>
+        </w:rPr>
+        <w:t xml:space="preserve"> Individual book display component</w:t>
       </w:r>
     </w:p>
     <w:p>
@@ -5770,6 +6740,7 @@
         <w:t xml:space="preserve">- </w:t>
       </w:r>
       <w:proofErr w:type="spellStart"/>
+      <w:proofErr w:type="gramStart"/>
       <w:r>
         <w:rPr>
           <w:sz w:val="24"/>
@@ -5785,7 +6756,16 @@
           <w:szCs w:val="24"/>
           <w:lang w:val="en-US"/>
         </w:rPr>
-        <w:t xml:space="preserve"> : Detailed book information</w:t>
+        <w:t xml:space="preserve"> :</w:t>
+      </w:r>
+      <w:proofErr w:type="gramEnd"/>
+      <w:r>
+        <w:rPr>
+          <w:sz w:val="24"/>
+          <w:szCs w:val="24"/>
+          <w:lang w:val="en-US"/>
+        </w:rPr>
+        <w:t xml:space="preserve"> Detailed book information</w:t>
       </w:r>
     </w:p>
     <w:p>
@@ -5805,6 +6785,7 @@
         <w:t xml:space="preserve">- </w:t>
       </w:r>
       <w:proofErr w:type="spellStart"/>
+      <w:proofErr w:type="gramStart"/>
       <w:r>
         <w:rPr>
           <w:sz w:val="24"/>
@@ -5820,7 +6801,16 @@
           <w:szCs w:val="24"/>
           <w:lang w:val="en-US"/>
         </w:rPr>
-        <w:t xml:space="preserve"> : Book editing interface</w:t>
+        <w:t xml:space="preserve"> :</w:t>
+      </w:r>
+      <w:proofErr w:type="gramEnd"/>
+      <w:r>
+        <w:rPr>
+          <w:sz w:val="24"/>
+          <w:szCs w:val="24"/>
+          <w:lang w:val="en-US"/>
+        </w:rPr>
+        <w:t xml:space="preserve"> Book editing interface</w:t>
       </w:r>
     </w:p>
     <w:p>
@@ -5840,6 +6830,7 @@
         <w:t xml:space="preserve">- </w:t>
       </w:r>
       <w:proofErr w:type="spellStart"/>
+      <w:proofErr w:type="gramStart"/>
       <w:r>
         <w:rPr>
           <w:sz w:val="24"/>
@@ -5855,7 +6846,16 @@
           <w:szCs w:val="24"/>
           <w:lang w:val="en-US"/>
         </w:rPr>
-        <w:t xml:space="preserve"> : User management interface</w:t>
+        <w:t xml:space="preserve"> :</w:t>
+      </w:r>
+      <w:proofErr w:type="gramEnd"/>
+      <w:r>
+        <w:rPr>
+          <w:sz w:val="24"/>
+          <w:szCs w:val="24"/>
+          <w:lang w:val="en-US"/>
+        </w:rPr>
+        <w:t xml:space="preserve"> User management interface</w:t>
       </w:r>
     </w:p>
     <w:p>
@@ -5875,6 +6875,7 @@
         <w:t xml:space="preserve">- </w:t>
       </w:r>
       <w:proofErr w:type="spellStart"/>
+      <w:proofErr w:type="gramStart"/>
       <w:r>
         <w:rPr>
           <w:sz w:val="24"/>
@@ -5890,7 +6891,16 @@
           <w:szCs w:val="24"/>
           <w:lang w:val="en-US"/>
         </w:rPr>
-        <w:t xml:space="preserve"> : Loan management interface</w:t>
+        <w:t xml:space="preserve"> :</w:t>
+      </w:r>
+      <w:proofErr w:type="gramEnd"/>
+      <w:r>
+        <w:rPr>
+          <w:sz w:val="24"/>
+          <w:szCs w:val="24"/>
+          <w:lang w:val="en-US"/>
+        </w:rPr>
+        <w:t xml:space="preserve"> Loan management interface</w:t>
       </w:r>
     </w:p>
     <w:p>
@@ -5910,6 +6920,7 @@
         <w:t xml:space="preserve">- </w:t>
       </w:r>
       <w:proofErr w:type="spellStart"/>
+      <w:proofErr w:type="gramStart"/>
       <w:r>
         <w:rPr>
           <w:sz w:val="24"/>
@@ -5925,7 +6936,16 @@
           <w:szCs w:val="24"/>
           <w:lang w:val="en-US"/>
         </w:rPr>
-        <w:t xml:space="preserve"> : Individual loan display component</w:t>
+        <w:t xml:space="preserve"> :</w:t>
+      </w:r>
+      <w:proofErr w:type="gramEnd"/>
+      <w:r>
+        <w:rPr>
+          <w:sz w:val="24"/>
+          <w:szCs w:val="24"/>
+          <w:lang w:val="en-US"/>
+        </w:rPr>
+        <w:t xml:space="preserve"> Individual loan display component</w:t>
       </w:r>
     </w:p>
     <w:p>
@@ -5945,6 +6965,7 @@
         <w:t xml:space="preserve">- </w:t>
       </w:r>
       <w:proofErr w:type="spellStart"/>
+      <w:proofErr w:type="gramStart"/>
       <w:r>
         <w:rPr>
           <w:sz w:val="24"/>
@@ -5960,7 +6981,16 @@
           <w:szCs w:val="24"/>
           <w:lang w:val="en-US"/>
         </w:rPr>
-        <w:t xml:space="preserve"> : Loan confirmation interface</w:t>
+        <w:t xml:space="preserve"> :</w:t>
+      </w:r>
+      <w:proofErr w:type="gramEnd"/>
+      <w:r>
+        <w:rPr>
+          <w:sz w:val="24"/>
+          <w:szCs w:val="24"/>
+          <w:lang w:val="en-US"/>
+        </w:rPr>
+        <w:t xml:space="preserve"> Loan confirmation interface</w:t>
       </w:r>
     </w:p>
     <w:p>
@@ -6005,6 +7035,7 @@
         <w:t xml:space="preserve">- </w:t>
       </w:r>
       <w:proofErr w:type="spellStart"/>
+      <w:proofErr w:type="gramStart"/>
       <w:r>
         <w:rPr>
           <w:sz w:val="24"/>
@@ -6020,7 +7051,16 @@
           <w:szCs w:val="24"/>
           <w:lang w:val="en-US"/>
         </w:rPr>
-        <w:t xml:space="preserve"> : Help and contact information</w:t>
+        <w:t xml:space="preserve"> :</w:t>
+      </w:r>
+      <w:proofErr w:type="gramEnd"/>
+      <w:r>
+        <w:rPr>
+          <w:sz w:val="24"/>
+          <w:szCs w:val="24"/>
+          <w:lang w:val="en-US"/>
+        </w:rPr>
+        <w:t xml:space="preserve"> Help and contact information</w:t>
       </w:r>
     </w:p>
     <w:p>
@@ -6082,8 +7122,17 @@
           <w:sz w:val="24"/>
           <w:szCs w:val="24"/>
         </w:rPr>
-        <w:t xml:space="preserve"> view above, a controller of the same name is associated to manage the communication between the view and the database .</w:t>
-      </w:r>
+        <w:t xml:space="preserve"> view above, a controller of the same name is associated to manage the communication between the view and the </w:t>
+      </w:r>
+      <w:proofErr w:type="gramStart"/>
+      <w:r>
+        <w:rPr>
+          <w:sz w:val="24"/>
+          <w:szCs w:val="24"/>
+        </w:rPr>
+        <w:t>database .</w:t>
+      </w:r>
+      <w:proofErr w:type="gramEnd"/>
     </w:p>
     <w:p>
       <w:pPr>
@@ -6144,7 +7193,15 @@
           <w:sz w:val="24"/>
           <w:szCs w:val="24"/>
         </w:rPr>
-        <w:t xml:space="preserve">Dedicated classes per entity ( </w:t>
+        <w:t xml:space="preserve">Dedicated classes per entity </w:t>
+      </w:r>
+      <w:proofErr w:type="gramStart"/>
+      <w:r>
+        <w:rPr>
+          <w:sz w:val="24"/>
+          <w:szCs w:val="24"/>
+        </w:rPr>
+        <w:t xml:space="preserve">( </w:t>
       </w:r>
       <w:proofErr w:type="spellStart"/>
       <w:r>
@@ -6155,6 +7212,7 @@
         <w:t>BooksTable</w:t>
       </w:r>
       <w:proofErr w:type="spellEnd"/>
+      <w:proofErr w:type="gramEnd"/>
       <w:r>
         <w:rPr>
           <w:sz w:val="24"/>
@@ -6163,6 +7221,7 @@
         <w:t xml:space="preserve"> , </w:t>
       </w:r>
       <w:proofErr w:type="spellStart"/>
+      <w:proofErr w:type="gramStart"/>
       <w:r>
         <w:rPr>
           <w:sz w:val="24"/>
@@ -6176,7 +7235,15 @@
           <w:sz w:val="24"/>
           <w:szCs w:val="24"/>
         </w:rPr>
-        <w:t xml:space="preserve"> , etc.)</w:t>
+        <w:t xml:space="preserve"> ,</w:t>
+      </w:r>
+      <w:proofErr w:type="gramEnd"/>
+      <w:r>
+        <w:rPr>
+          <w:sz w:val="24"/>
+          <w:szCs w:val="24"/>
+        </w:rPr>
+        <w:t xml:space="preserve"> etc.)</w:t>
       </w:r>
     </w:p>
     <w:p>
@@ -6274,7 +7341,15 @@
         <w:ind w:left="1636" w:firstLine="0"/>
       </w:pPr>
       <w:r>
-        <w:t>Concurrent modifications to the same files (eg: DatabaseUtils.java, controllers) generated frequent conflicts.</w:t>
+        <w:t>Concurrent modifications to the same files (</w:t>
+      </w:r>
+      <w:proofErr w:type="spellStart"/>
+      <w:r>
+        <w:t>eg</w:t>
+      </w:r>
+      <w:proofErr w:type="spellEnd"/>
+      <w:r>
+        <w:t>: DatabaseUtils.java, controllers) generated frequent conflicts.</w:t>
       </w:r>
     </w:p>
     <w:p>
@@ -6759,7 +7834,15 @@
           <w:szCs w:val="24"/>
         </w:rPr>
         <w:tab/>
-        <w:t xml:space="preserve">Automated tests: integration of unit tests (JUnit) and integration ( </w:t>
+        <w:t xml:space="preserve">Automated tests: integration of unit tests (JUnit) and integration </w:t>
+      </w:r>
+      <w:proofErr w:type="gramStart"/>
+      <w:r>
+        <w:rPr>
+          <w:sz w:val="24"/>
+          <w:szCs w:val="24"/>
+        </w:rPr>
+        <w:t xml:space="preserve">( </w:t>
       </w:r>
       <w:proofErr w:type="spellStart"/>
       <w:r>
@@ -6770,6 +7853,7 @@
         <w:t>TestFX</w:t>
       </w:r>
       <w:proofErr w:type="spellEnd"/>
+      <w:proofErr w:type="gramEnd"/>
       <w:r>
         <w:rPr>
           <w:sz w:val="24"/>
@@ -7007,7 +8091,23 @@
           <w:sz w:val="24"/>
           <w:szCs w:val="24"/>
         </w:rPr>
-        <w:t>The Library Manager project has enabled the construction of a robust, scalable, and user-oriented application. The challenges encountered were overcome through rigorous organization, effective use of MVC architecture, and simple but effective collaborative tools (Git, WhatsApp, Google Meet ). The system remains extensible and provides a solid foundation for future team development.</w:t>
+        <w:t xml:space="preserve">The Library Manager project has enabled the construction of a robust, scalable, and user-oriented application. The challenges encountered were overcome through rigorous organization, effective use of MVC architecture, and simple but effective collaborative tools (Git, WhatsApp, Google </w:t>
+      </w:r>
+      <w:proofErr w:type="gramStart"/>
+      <w:r>
+        <w:rPr>
+          <w:sz w:val="24"/>
+          <w:szCs w:val="24"/>
+        </w:rPr>
+        <w:t>Meet )</w:t>
+      </w:r>
+      <w:proofErr w:type="gramEnd"/>
+      <w:r>
+        <w:rPr>
+          <w:sz w:val="24"/>
+          <w:szCs w:val="24"/>
+        </w:rPr>
+        <w:t>. The system remains extensible and provides a solid foundation for future team development.</w:t>
       </w:r>
     </w:p>
     <w:p>
@@ -10851,7 +11951,6 @@
   <w:style w:type="character" w:default="1" w:styleId="Policepardfaut">
     <w:name w:val="Default Paragraph Font"/>
     <w:uiPriority w:val="1"/>
-    <w:semiHidden/>
     <w:unhideWhenUsed/>
   </w:style>
   <w:style w:type="table" w:default="1" w:styleId="TableauNormal">

</xml_diff>